<commit_message>
Added SQL queries for database
</commit_message>
<xml_diff>
--- a/Database/Week04 - Books&Coffee SQL - QUESTIONS.docx
+++ b/Database/Week04 - Books&Coffee SQL - QUESTIONS.docx
@@ -209,7 +209,15 @@
             </w:r>
             <w:proofErr w:type="spellStart"/>
             <w:r>
-              <w:t>order_details.book_id</w:t>
+              <w:t>order_</w:t>
+            </w:r>
+            <w:proofErr w:type="gramStart"/>
+            <w:r>
+              <w:t>details.book</w:t>
+            </w:r>
+            <w:proofErr w:type="gramEnd"/>
+            <w:r>
+              <w:t>_id</w:t>
             </w:r>
             <w:proofErr w:type="spellEnd"/>
             <w:r>
@@ -357,16 +365,19 @@
         <w:t xml:space="preserve"> who made purchase</w:t>
       </w:r>
       <w:r>
-        <w:t xml:space="preserve"> on 3</w:t>
-      </w:r>
-      <w:r>
-        <w:rPr>
-          <w:vertAlign w:val="superscript"/>
-        </w:rPr>
-        <w:t>rd</w:t>
-      </w:r>
-      <w:r>
-        <w:t xml:space="preserve"> May 2023</w:t>
+        <w:t xml:space="preserve"> on </w:t>
+      </w:r>
+      <w:r>
+        <w:t>6th</w:t>
+      </w:r>
+      <w:r>
+        <w:t xml:space="preserve"> </w:t>
+      </w:r>
+      <w:r>
+        <w:t>June</w:t>
+      </w:r>
+      <w:r>
+        <w:t xml:space="preserve"> 2023</w:t>
       </w:r>
       <w:r>
         <w:t>.</w:t>
@@ -382,14 +393,14 @@
         <w:tblLook w:val="04A0" w:firstRow="1" w:lastRow="0" w:firstColumn="1" w:lastColumn="0" w:noHBand="0" w:noVBand="1"/>
       </w:tblPr>
       <w:tblGrid>
-        <w:gridCol w:w="4649"/>
-        <w:gridCol w:w="4649"/>
-        <w:gridCol w:w="4650"/>
+        <w:gridCol w:w="4531"/>
+        <w:gridCol w:w="2552"/>
+        <w:gridCol w:w="6865"/>
       </w:tblGrid>
       <w:tr>
         <w:tc>
           <w:tcPr>
-            <w:tcW w:w="4649" w:type="dxa"/>
+            <w:tcW w:w="4531" w:type="dxa"/>
           </w:tcPr>
           <w:p>
             <w:r>
@@ -399,7 +410,7 @@
         </w:tc>
         <w:tc>
           <w:tcPr>
-            <w:tcW w:w="4649" w:type="dxa"/>
+            <w:tcW w:w="2552" w:type="dxa"/>
           </w:tcPr>
           <w:p>
             <w:r>
@@ -409,7 +420,7 @@
         </w:tc>
         <w:tc>
           <w:tcPr>
-            <w:tcW w:w="4650" w:type="dxa"/>
+            <w:tcW w:w="6865" w:type="dxa"/>
           </w:tcPr>
           <w:p>
             <w:r>
@@ -419,16 +430,144 @@
         </w:tc>
       </w:tr>
       <w:tr>
-        <w:tc>
-          <w:tcPr>
-            <w:tcW w:w="4649" w:type="dxa"/>
-          </w:tcPr>
-          <w:p/>
-          <w:p/>
-        </w:tc>
-        <w:tc>
-          <w:tcPr>
-            <w:tcW w:w="4649" w:type="dxa"/>
+        <w:trPr>
+          <w:trHeight w:val="2347"/>
+        </w:trPr>
+        <w:tc>
+          <w:tcPr>
+            <w:tcW w:w="4531" w:type="dxa"/>
+          </w:tcPr>
+          <w:p/>
+          <w:p>
+            <w:r>
+              <w:t xml:space="preserve">SELECT </w:t>
+            </w:r>
+            <w:proofErr w:type="spellStart"/>
+            <w:r>
+              <w:t>customer_</w:t>
+            </w:r>
+            <w:proofErr w:type="gramStart"/>
+            <w:r>
+              <w:t>order.customer</w:t>
+            </w:r>
+            <w:proofErr w:type="gramEnd"/>
+            <w:r>
+              <w:t>_id</w:t>
+            </w:r>
+            <w:proofErr w:type="spellEnd"/>
+            <w:r>
+              <w:t xml:space="preserve">, </w:t>
+            </w:r>
+          </w:p>
+          <w:p>
+            <w:proofErr w:type="spellStart"/>
+            <w:proofErr w:type="gramStart"/>
+            <w:r>
+              <w:t>customer.first</w:t>
+            </w:r>
+            <w:proofErr w:type="gramEnd"/>
+            <w:r>
+              <w:t>_name</w:t>
+            </w:r>
+            <w:proofErr w:type="spellEnd"/>
+            <w:r>
+              <w:t xml:space="preserve">, </w:t>
+            </w:r>
+            <w:proofErr w:type="spellStart"/>
+            <w:r>
+              <w:t>customer.last_name</w:t>
+            </w:r>
+            <w:proofErr w:type="spellEnd"/>
+            <w:r>
+              <w:t>,</w:t>
+            </w:r>
+          </w:p>
+          <w:p>
+            <w:proofErr w:type="spellStart"/>
+            <w:r>
+              <w:t>customer_</w:t>
+            </w:r>
+            <w:proofErr w:type="gramStart"/>
+            <w:r>
+              <w:t>order.order</w:t>
+            </w:r>
+            <w:proofErr w:type="gramEnd"/>
+            <w:r>
+              <w:t>_datetime</w:t>
+            </w:r>
+            <w:proofErr w:type="spellEnd"/>
+            <w:r>
+              <w:t xml:space="preserve"> </w:t>
+            </w:r>
+          </w:p>
+          <w:p>
+            <w:r>
+              <w:t xml:space="preserve">FROM </w:t>
+            </w:r>
+            <w:proofErr w:type="spellStart"/>
+            <w:r>
+              <w:t>customer_order</w:t>
+            </w:r>
+            <w:proofErr w:type="spellEnd"/>
+            <w:r>
+              <w:t xml:space="preserve"> </w:t>
+            </w:r>
+          </w:p>
+          <w:p>
+            <w:r>
+              <w:t xml:space="preserve">INNER JOIN customer ON </w:t>
+            </w:r>
+          </w:p>
+          <w:p>
+            <w:proofErr w:type="spellStart"/>
+            <w:proofErr w:type="gramStart"/>
+            <w:r>
+              <w:t>customer.customer</w:t>
+            </w:r>
+            <w:proofErr w:type="gramEnd"/>
+            <w:r>
+              <w:t>_id</w:t>
+            </w:r>
+            <w:proofErr w:type="spellEnd"/>
+            <w:r>
+              <w:t xml:space="preserve"> = </w:t>
+            </w:r>
+            <w:proofErr w:type="spellStart"/>
+            <w:r>
+              <w:t>customer_order.customer_id</w:t>
+            </w:r>
+            <w:proofErr w:type="spellEnd"/>
+            <w:r>
+              <w:t xml:space="preserve"> </w:t>
+            </w:r>
+          </w:p>
+          <w:p>
+            <w:r>
+              <w:t xml:space="preserve">WHERE </w:t>
+            </w:r>
+            <w:proofErr w:type="gramStart"/>
+            <w:r>
+              <w:t>CAST(</w:t>
+            </w:r>
+            <w:proofErr w:type="spellStart"/>
+            <w:proofErr w:type="gramEnd"/>
+            <w:r>
+              <w:t>customer_order.order_datetime</w:t>
+            </w:r>
+            <w:proofErr w:type="spellEnd"/>
+            <w:r>
+              <w:t xml:space="preserve"> AS DATE) </w:t>
+            </w:r>
+          </w:p>
+          <w:p>
+            <w:r>
+              <w:t>= "2024-06-06";</w:t>
+            </w:r>
+          </w:p>
+        </w:tc>
+        <w:tc>
+          <w:tcPr>
+            <w:tcW w:w="2552" w:type="dxa"/>
           </w:tcPr>
           <w:p/>
           <w:p>
@@ -439,23 +578,65 @@
           <w:p/>
           <w:p>
             <w:r>
-              <w:t>8</w:t>
-            </w:r>
-          </w:p>
-          <w:p/>
-        </w:tc>
-        <w:tc>
-          <w:tcPr>
-            <w:tcW w:w="4650" w:type="dxa"/>
-          </w:tcPr>
-          <w:p/>
-          <w:p/>
+              <w:t>5</w:t>
+            </w:r>
+          </w:p>
+          <w:p/>
+        </w:tc>
+        <w:tc>
+          <w:tcPr>
+            <w:tcW w:w="6865" w:type="dxa"/>
+          </w:tcPr>
+          <w:p/>
+          <w:p>
+            <w:r>
+              <w:rPr>
+                <w:noProof/>
+              </w:rPr>
+              <w:drawing>
+                <wp:inline distT="0" distB="0" distL="0" distR="0" wp14:anchorId="5B2A4D53" wp14:editId="00E53DE7">
+                  <wp:extent cx="3771900" cy="1333500"/>
+                  <wp:effectExtent l="0" t="0" r="0" b="0"/>
+                  <wp:docPr id="1087186849" name="Picture 1"/>
+                  <wp:cNvGraphicFramePr>
+                    <a:graphicFrameLocks xmlns:a="http://schemas.openxmlformats.org/drawingml/2006/main" noChangeAspect="1"/>
+                  </wp:cNvGraphicFramePr>
+                  <a:graphic xmlns:a="http://schemas.openxmlformats.org/drawingml/2006/main">
+                    <a:graphicData uri="http://schemas.openxmlformats.org/drawingml/2006/picture">
+                      <pic:pic xmlns:pic="http://schemas.openxmlformats.org/drawingml/2006/picture">
+                        <pic:nvPicPr>
+                          <pic:cNvPr id="1087186849" name=""/>
+                          <pic:cNvPicPr/>
+                        </pic:nvPicPr>
+                        <pic:blipFill>
+                          <a:blip r:embed="rId7"/>
+                          <a:stretch>
+                            <a:fillRect/>
+                          </a:stretch>
+                        </pic:blipFill>
+                        <pic:spPr>
+                          <a:xfrm>
+                            <a:off x="0" y="0"/>
+                            <a:ext cx="3771900" cy="1333500"/>
+                          </a:xfrm>
+                          <a:prstGeom prst="rect">
+                            <a:avLst/>
+                          </a:prstGeom>
+                        </pic:spPr>
+                      </pic:pic>
+                    </a:graphicData>
+                  </a:graphic>
+                </wp:inline>
+              </w:drawing>
+            </w:r>
+          </w:p>
         </w:tc>
       </w:tr>
     </w:tbl>
     <w:p/>
     <w:p>
       <w:r>
+        <w:lastRenderedPageBreak/>
         <w:t xml:space="preserve">  </w:t>
       </w:r>
     </w:p>
@@ -482,6 +663,176 @@
         <w:t xml:space="preserve"> </w:t>
       </w:r>
     </w:p>
+    <w:tbl>
+      <w:tblPr>
+        <w:tblStyle w:val="TableGrid"/>
+        <w:tblW w:w="0" w:type="auto"/>
+        <w:tblLook w:val="04A0" w:firstRow="1" w:lastRow="0" w:firstColumn="1" w:lastColumn="0" w:noHBand="0" w:noVBand="1"/>
+      </w:tblPr>
+      <w:tblGrid>
+        <w:gridCol w:w="4218"/>
+        <w:gridCol w:w="2404"/>
+        <w:gridCol w:w="7326"/>
+      </w:tblGrid>
+      <w:tr>
+        <w:tc>
+          <w:tcPr>
+            <w:tcW w:w="4531" w:type="dxa"/>
+          </w:tcPr>
+          <w:p>
+            <w:r>
+              <w:t>Code</w:t>
+            </w:r>
+          </w:p>
+        </w:tc>
+        <w:tc>
+          <w:tcPr>
+            <w:tcW w:w="2552" w:type="dxa"/>
+          </w:tcPr>
+          <w:p>
+            <w:r>
+              <w:t>Expected Answer</w:t>
+            </w:r>
+          </w:p>
+        </w:tc>
+        <w:tc>
+          <w:tcPr>
+            <w:tcW w:w="6865" w:type="dxa"/>
+          </w:tcPr>
+          <w:p>
+            <w:r>
+              <w:t>Actual Answer</w:t>
+            </w:r>
+          </w:p>
+        </w:tc>
+      </w:tr>
+      <w:tr>
+        <w:trPr>
+          <w:trHeight w:val="2347"/>
+        </w:trPr>
+        <w:tc>
+          <w:tcPr>
+            <w:tcW w:w="4531" w:type="dxa"/>
+          </w:tcPr>
+          <w:p/>
+          <w:p>
+            <w:r>
+              <w:t xml:space="preserve">SELECT </w:t>
+            </w:r>
+            <w:proofErr w:type="spellStart"/>
+            <w:r>
+              <w:t>book_name</w:t>
+            </w:r>
+            <w:proofErr w:type="spellEnd"/>
+            <w:r>
+              <w:t xml:space="preserve">, </w:t>
+            </w:r>
+            <w:proofErr w:type="spellStart"/>
+            <w:r>
+              <w:t>book_author</w:t>
+            </w:r>
+            <w:proofErr w:type="spellEnd"/>
+            <w:r>
+              <w:t xml:space="preserve">, </w:t>
+            </w:r>
+            <w:proofErr w:type="spellStart"/>
+            <w:r>
+              <w:t>item_price</w:t>
+            </w:r>
+            <w:proofErr w:type="spellEnd"/>
+            <w:r>
+              <w:t xml:space="preserve"> FROM books ORDER BY </w:t>
+            </w:r>
+            <w:proofErr w:type="spellStart"/>
+            <w:r>
+              <w:t>item_price</w:t>
+            </w:r>
+            <w:proofErr w:type="spellEnd"/>
+            <w:r>
+              <w:t xml:space="preserve"> DESC</w:t>
+            </w:r>
+          </w:p>
+          <w:p>
+            <w:r>
+              <w:t xml:space="preserve">LIMIT </w:t>
+            </w:r>
+            <w:proofErr w:type="gramStart"/>
+            <w:r>
+              <w:t>5;</w:t>
+            </w:r>
+            <w:proofErr w:type="gramEnd"/>
+          </w:p>
+          <w:p/>
+        </w:tc>
+        <w:tc>
+          <w:tcPr>
+            <w:tcW w:w="2552" w:type="dxa"/>
+          </w:tcPr>
+          <w:p/>
+          <w:p>
+            <w:r>
+              <w:t>How many records you expect to display:</w:t>
+            </w:r>
+          </w:p>
+          <w:p/>
+          <w:p>
+            <w:r>
+              <w:t>5</w:t>
+            </w:r>
+          </w:p>
+          <w:p/>
+        </w:tc>
+        <w:tc>
+          <w:tcPr>
+            <w:tcW w:w="6865" w:type="dxa"/>
+          </w:tcPr>
+          <w:p/>
+          <w:p>
+            <w:r>
+              <w:rPr>
+                <w:noProof/>
+              </w:rPr>
+              <w:drawing>
+                <wp:inline distT="0" distB="0" distL="0" distR="0" wp14:anchorId="45EA678B" wp14:editId="4C931357">
+                  <wp:extent cx="4505325" cy="1533525"/>
+                  <wp:effectExtent l="0" t="0" r="9525" b="9525"/>
+                  <wp:docPr id="1135943719" name="Picture 1"/>
+                  <wp:cNvGraphicFramePr>
+                    <a:graphicFrameLocks xmlns:a="http://schemas.openxmlformats.org/drawingml/2006/main" noChangeAspect="1"/>
+                  </wp:cNvGraphicFramePr>
+                  <a:graphic xmlns:a="http://schemas.openxmlformats.org/drawingml/2006/main">
+                    <a:graphicData uri="http://schemas.openxmlformats.org/drawingml/2006/picture">
+                      <pic:pic xmlns:pic="http://schemas.openxmlformats.org/drawingml/2006/picture">
+                        <pic:nvPicPr>
+                          <pic:cNvPr id="1135943719" name=""/>
+                          <pic:cNvPicPr/>
+                        </pic:nvPicPr>
+                        <pic:blipFill>
+                          <a:blip r:embed="rId8"/>
+                          <a:stretch>
+                            <a:fillRect/>
+                          </a:stretch>
+                        </pic:blipFill>
+                        <pic:spPr>
+                          <a:xfrm>
+                            <a:off x="0" y="0"/>
+                            <a:ext cx="4505325" cy="1533525"/>
+                          </a:xfrm>
+                          <a:prstGeom prst="rect">
+                            <a:avLst/>
+                          </a:prstGeom>
+                        </pic:spPr>
+                      </pic:pic>
+                    </a:graphicData>
+                  </a:graphic>
+                </wp:inline>
+              </w:drawing>
+            </w:r>
+          </w:p>
+        </w:tc>
+      </w:tr>
+    </w:tbl>
+    <w:p/>
     <w:p>
       <w:r>
         <w:t xml:space="preserve">  </w:t>
@@ -507,9 +858,292 @@
         <w:t xml:space="preserve"> </w:t>
       </w:r>
     </w:p>
+    <w:tbl>
+      <w:tblPr>
+        <w:tblStyle w:val="TableGrid"/>
+        <w:tblW w:w="0" w:type="auto"/>
+        <w:tblLook w:val="04A0" w:firstRow="1" w:lastRow="0" w:firstColumn="1" w:lastColumn="0" w:noHBand="0" w:noVBand="1"/>
+      </w:tblPr>
+      <w:tblGrid>
+        <w:gridCol w:w="2881"/>
+        <w:gridCol w:w="1055"/>
+        <w:gridCol w:w="10012"/>
+      </w:tblGrid>
+      <w:tr>
+        <w:tc>
+          <w:tcPr>
+            <w:tcW w:w="4531" w:type="dxa"/>
+          </w:tcPr>
+          <w:p>
+            <w:r>
+              <w:t>Code</w:t>
+            </w:r>
+          </w:p>
+        </w:tc>
+        <w:tc>
+          <w:tcPr>
+            <w:tcW w:w="2552" w:type="dxa"/>
+          </w:tcPr>
+          <w:p>
+            <w:r>
+              <w:t>Expected Answer</w:t>
+            </w:r>
+          </w:p>
+        </w:tc>
+        <w:tc>
+          <w:tcPr>
+            <w:tcW w:w="6865" w:type="dxa"/>
+          </w:tcPr>
+          <w:p>
+            <w:r>
+              <w:t>Actual Answer</w:t>
+            </w:r>
+          </w:p>
+        </w:tc>
+      </w:tr>
+      <w:tr>
+        <w:trPr>
+          <w:trHeight w:val="2347"/>
+        </w:trPr>
+        <w:tc>
+          <w:tcPr>
+            <w:tcW w:w="4531" w:type="dxa"/>
+          </w:tcPr>
+          <w:p>
+            <w:r>
+              <w:t xml:space="preserve">SELECT DISTINCT </w:t>
+            </w:r>
+            <w:proofErr w:type="spellStart"/>
+            <w:proofErr w:type="gramStart"/>
+            <w:r>
+              <w:t>books.book</w:t>
+            </w:r>
+            <w:proofErr w:type="gramEnd"/>
+            <w:r>
+              <w:t>_name</w:t>
+            </w:r>
+            <w:proofErr w:type="spellEnd"/>
+            <w:r>
+              <w:t xml:space="preserve">, </w:t>
+            </w:r>
+            <w:proofErr w:type="spellStart"/>
+            <w:r>
+              <w:t>books.book_author</w:t>
+            </w:r>
+            <w:proofErr w:type="spellEnd"/>
+            <w:r>
+              <w:t xml:space="preserve">, </w:t>
+            </w:r>
+            <w:proofErr w:type="spellStart"/>
+            <w:r>
+              <w:t>order_details.order_id</w:t>
+            </w:r>
+            <w:proofErr w:type="spellEnd"/>
+            <w:r>
+              <w:t xml:space="preserve">, </w:t>
+            </w:r>
+            <w:proofErr w:type="spellStart"/>
+            <w:r>
+              <w:t>customer_order.customer_id</w:t>
+            </w:r>
+            <w:proofErr w:type="spellEnd"/>
+            <w:r>
+              <w:t xml:space="preserve">, </w:t>
+            </w:r>
+            <w:proofErr w:type="spellStart"/>
+            <w:r>
+              <w:t>customer.first_name</w:t>
+            </w:r>
+            <w:proofErr w:type="spellEnd"/>
+            <w:r>
+              <w:t xml:space="preserve">, </w:t>
+            </w:r>
+            <w:proofErr w:type="spellStart"/>
+            <w:r>
+              <w:t>customer.last_name</w:t>
+            </w:r>
+            <w:proofErr w:type="spellEnd"/>
+            <w:r>
+              <w:t xml:space="preserve"> FROM  books</w:t>
+            </w:r>
+          </w:p>
+          <w:p>
+            <w:r>
+              <w:t xml:space="preserve">INNER JOIN </w:t>
+            </w:r>
+            <w:proofErr w:type="spellStart"/>
+            <w:r>
+              <w:t>order_details</w:t>
+            </w:r>
+            <w:proofErr w:type="spellEnd"/>
+          </w:p>
+          <w:p>
+            <w:r>
+              <w:lastRenderedPageBreak/>
+              <w:t xml:space="preserve">ON </w:t>
+            </w:r>
+            <w:proofErr w:type="spellStart"/>
+            <w:r>
+              <w:t>order_</w:t>
+            </w:r>
+            <w:proofErr w:type="gramStart"/>
+            <w:r>
+              <w:t>details.book</w:t>
+            </w:r>
+            <w:proofErr w:type="gramEnd"/>
+            <w:r>
+              <w:t>_id</w:t>
+            </w:r>
+            <w:proofErr w:type="spellEnd"/>
+            <w:r>
+              <w:t xml:space="preserve"> = </w:t>
+            </w:r>
+            <w:proofErr w:type="spellStart"/>
+            <w:r>
+              <w:t>books.book_id</w:t>
+            </w:r>
+            <w:proofErr w:type="spellEnd"/>
+          </w:p>
+          <w:p>
+            <w:r>
+              <w:t xml:space="preserve">INNER JOIN </w:t>
+            </w:r>
+            <w:proofErr w:type="spellStart"/>
+            <w:r>
+              <w:t>customer_order</w:t>
+            </w:r>
+            <w:proofErr w:type="spellEnd"/>
+          </w:p>
+          <w:p>
+            <w:r>
+              <w:t xml:space="preserve">ON </w:t>
+            </w:r>
+            <w:proofErr w:type="spellStart"/>
+            <w:r>
+              <w:t>order_</w:t>
+            </w:r>
+            <w:proofErr w:type="gramStart"/>
+            <w:r>
+              <w:t>details.order</w:t>
+            </w:r>
+            <w:proofErr w:type="gramEnd"/>
+            <w:r>
+              <w:t>_id</w:t>
+            </w:r>
+            <w:proofErr w:type="spellEnd"/>
+            <w:r>
+              <w:t xml:space="preserve"> = </w:t>
+            </w:r>
+            <w:proofErr w:type="spellStart"/>
+            <w:r>
+              <w:t>customer_order.order_id</w:t>
+            </w:r>
+            <w:proofErr w:type="spellEnd"/>
+          </w:p>
+          <w:p>
+            <w:r>
+              <w:t>INNER JOIN customer</w:t>
+            </w:r>
+          </w:p>
+          <w:p>
+            <w:r>
+              <w:t xml:space="preserve">ON </w:t>
+            </w:r>
+            <w:proofErr w:type="spellStart"/>
+            <w:r>
+              <w:t>customer_</w:t>
+            </w:r>
+            <w:proofErr w:type="gramStart"/>
+            <w:r>
+              <w:t>order.customer</w:t>
+            </w:r>
+            <w:proofErr w:type="gramEnd"/>
+            <w:r>
+              <w:t>_id</w:t>
+            </w:r>
+            <w:proofErr w:type="spellEnd"/>
+            <w:r>
+              <w:t xml:space="preserve"> = </w:t>
+            </w:r>
+            <w:proofErr w:type="spellStart"/>
+            <w:r>
+              <w:t>customer.customer_id</w:t>
+            </w:r>
+            <w:proofErr w:type="spellEnd"/>
+          </w:p>
+        </w:tc>
+        <w:tc>
+          <w:tcPr>
+            <w:tcW w:w="2552" w:type="dxa"/>
+          </w:tcPr>
+          <w:p/>
+          <w:p>
+            <w:r>
+              <w:t>How many records you expect to display:</w:t>
+            </w:r>
+          </w:p>
+          <w:p/>
+          <w:p>
+            <w:r>
+              <w:t>13</w:t>
+            </w:r>
+          </w:p>
+          <w:p/>
+        </w:tc>
+        <w:tc>
+          <w:tcPr>
+            <w:tcW w:w="6865" w:type="dxa"/>
+          </w:tcPr>
+          <w:p/>
+          <w:p>
+            <w:r>
+              <w:rPr>
+                <w:noProof/>
+              </w:rPr>
+              <w:lastRenderedPageBreak/>
+              <w:drawing>
+                <wp:inline distT="0" distB="0" distL="0" distR="0" wp14:anchorId="500BF5E4" wp14:editId="75E508F6">
+                  <wp:extent cx="6553200" cy="2990850"/>
+                  <wp:effectExtent l="0" t="0" r="0" b="0"/>
+                  <wp:docPr id="59712273" name="Picture 1"/>
+                  <wp:cNvGraphicFramePr>
+                    <a:graphicFrameLocks xmlns:a="http://schemas.openxmlformats.org/drawingml/2006/main" noChangeAspect="1"/>
+                  </wp:cNvGraphicFramePr>
+                  <a:graphic xmlns:a="http://schemas.openxmlformats.org/drawingml/2006/main">
+                    <a:graphicData uri="http://schemas.openxmlformats.org/drawingml/2006/picture">
+                      <pic:pic xmlns:pic="http://schemas.openxmlformats.org/drawingml/2006/picture">
+                        <pic:nvPicPr>
+                          <pic:cNvPr id="59712273" name=""/>
+                          <pic:cNvPicPr/>
+                        </pic:nvPicPr>
+                        <pic:blipFill>
+                          <a:blip r:embed="rId9"/>
+                          <a:stretch>
+                            <a:fillRect/>
+                          </a:stretch>
+                        </pic:blipFill>
+                        <pic:spPr>
+                          <a:xfrm>
+                            <a:off x="0" y="0"/>
+                            <a:ext cx="6553200" cy="2990850"/>
+                          </a:xfrm>
+                          <a:prstGeom prst="rect">
+                            <a:avLst/>
+                          </a:prstGeom>
+                        </pic:spPr>
+                      </pic:pic>
+                    </a:graphicData>
+                  </a:graphic>
+                </wp:inline>
+              </w:drawing>
+            </w:r>
+          </w:p>
+        </w:tc>
+      </w:tr>
+    </w:tbl>
+    <w:p/>
     <w:p>
       <w:r>
-        <w:lastRenderedPageBreak/>
         <w:t xml:space="preserve">  </w:t>
       </w:r>
     </w:p>
@@ -539,6 +1173,217 @@
         <w:t xml:space="preserve"> </w:t>
       </w:r>
     </w:p>
+    <w:tbl>
+      <w:tblPr>
+        <w:tblStyle w:val="TableGrid"/>
+        <w:tblW w:w="0" w:type="auto"/>
+        <w:tblLook w:val="04A0" w:firstRow="1" w:lastRow="0" w:firstColumn="1" w:lastColumn="0" w:noHBand="0" w:noVBand="1"/>
+      </w:tblPr>
+      <w:tblGrid>
+        <w:gridCol w:w="4127"/>
+        <w:gridCol w:w="1985"/>
+        <w:gridCol w:w="7836"/>
+      </w:tblGrid>
+      <w:tr>
+        <w:tc>
+          <w:tcPr>
+            <w:tcW w:w="4531" w:type="dxa"/>
+          </w:tcPr>
+          <w:p>
+            <w:r>
+              <w:t>Code</w:t>
+            </w:r>
+          </w:p>
+        </w:tc>
+        <w:tc>
+          <w:tcPr>
+            <w:tcW w:w="2552" w:type="dxa"/>
+          </w:tcPr>
+          <w:p>
+            <w:r>
+              <w:t>Expected Answer</w:t>
+            </w:r>
+          </w:p>
+        </w:tc>
+        <w:tc>
+          <w:tcPr>
+            <w:tcW w:w="6865" w:type="dxa"/>
+          </w:tcPr>
+          <w:p>
+            <w:r>
+              <w:t>Actual Answer</w:t>
+            </w:r>
+          </w:p>
+        </w:tc>
+      </w:tr>
+      <w:tr>
+        <w:trPr>
+          <w:trHeight w:val="2347"/>
+        </w:trPr>
+        <w:tc>
+          <w:tcPr>
+            <w:tcW w:w="4531" w:type="dxa"/>
+          </w:tcPr>
+          <w:p/>
+          <w:p>
+            <w:proofErr w:type="gramStart"/>
+            <w:r>
+              <w:t>SELECT  SUM</w:t>
+            </w:r>
+            <w:proofErr w:type="gramEnd"/>
+            <w:r>
+              <w:t>(</w:t>
+            </w:r>
+            <w:proofErr w:type="spellStart"/>
+            <w:r>
+              <w:t>customer_order.order_price</w:t>
+            </w:r>
+            <w:proofErr w:type="spellEnd"/>
+            <w:r>
+              <w:t xml:space="preserve">), </w:t>
+            </w:r>
+            <w:proofErr w:type="spellStart"/>
+            <w:r>
+              <w:t>customer_order.customer_id</w:t>
+            </w:r>
+            <w:proofErr w:type="spellEnd"/>
+            <w:r>
+              <w:t xml:space="preserve">, </w:t>
+            </w:r>
+            <w:proofErr w:type="spellStart"/>
+            <w:r>
+              <w:t>customer.first_name</w:t>
+            </w:r>
+            <w:proofErr w:type="spellEnd"/>
+            <w:r>
+              <w:t xml:space="preserve">, </w:t>
+            </w:r>
+            <w:proofErr w:type="spellStart"/>
+            <w:r>
+              <w:t>customer.last_name</w:t>
+            </w:r>
+            <w:proofErr w:type="spellEnd"/>
+            <w:r>
+              <w:t xml:space="preserve"> FROM </w:t>
+            </w:r>
+            <w:proofErr w:type="spellStart"/>
+            <w:r>
+              <w:t>customer_order</w:t>
+            </w:r>
+            <w:proofErr w:type="spellEnd"/>
+          </w:p>
+          <w:p>
+            <w:r>
+              <w:lastRenderedPageBreak/>
+              <w:t xml:space="preserve">INNER JOIN customer ON </w:t>
+            </w:r>
+            <w:proofErr w:type="spellStart"/>
+            <w:proofErr w:type="gramStart"/>
+            <w:r>
+              <w:t>customer.customer</w:t>
+            </w:r>
+            <w:proofErr w:type="gramEnd"/>
+            <w:r>
+              <w:t>_id</w:t>
+            </w:r>
+            <w:proofErr w:type="spellEnd"/>
+            <w:r>
+              <w:t xml:space="preserve">= </w:t>
+            </w:r>
+            <w:proofErr w:type="spellStart"/>
+            <w:r>
+              <w:t>customer_order.customer_id</w:t>
+            </w:r>
+            <w:proofErr w:type="spellEnd"/>
+          </w:p>
+          <w:p>
+            <w:r>
+              <w:t xml:space="preserve">GROUP BY </w:t>
+            </w:r>
+            <w:proofErr w:type="spellStart"/>
+            <w:r>
+              <w:t>customer_</w:t>
+            </w:r>
+            <w:proofErr w:type="gramStart"/>
+            <w:r>
+              <w:t>order.customer</w:t>
+            </w:r>
+            <w:proofErr w:type="gramEnd"/>
+            <w:r>
+              <w:t>_id</w:t>
+            </w:r>
+            <w:proofErr w:type="spellEnd"/>
+          </w:p>
+        </w:tc>
+        <w:tc>
+          <w:tcPr>
+            <w:tcW w:w="2552" w:type="dxa"/>
+          </w:tcPr>
+          <w:p/>
+          <w:p>
+            <w:r>
+              <w:t>How many records you expect to display:</w:t>
+            </w:r>
+          </w:p>
+          <w:p/>
+          <w:p>
+            <w:r>
+              <w:t>2</w:t>
+            </w:r>
+          </w:p>
+          <w:p/>
+        </w:tc>
+        <w:tc>
+          <w:tcPr>
+            <w:tcW w:w="6865" w:type="dxa"/>
+          </w:tcPr>
+          <w:p>
+            <w:r>
+              <w:rPr>
+                <w:noProof/>
+              </w:rPr>
+              <w:drawing>
+                <wp:inline distT="0" distB="0" distL="0" distR="0" wp14:anchorId="6E5BB9D2" wp14:editId="4FF4A1F4">
+                  <wp:extent cx="4829175" cy="714375"/>
+                  <wp:effectExtent l="0" t="0" r="9525" b="9525"/>
+                  <wp:docPr id="209605545" name="Picture 1"/>
+                  <wp:cNvGraphicFramePr>
+                    <a:graphicFrameLocks xmlns:a="http://schemas.openxmlformats.org/drawingml/2006/main" noChangeAspect="1"/>
+                  </wp:cNvGraphicFramePr>
+                  <a:graphic xmlns:a="http://schemas.openxmlformats.org/drawingml/2006/main">
+                    <a:graphicData uri="http://schemas.openxmlformats.org/drawingml/2006/picture">
+                      <pic:pic xmlns:pic="http://schemas.openxmlformats.org/drawingml/2006/picture">
+                        <pic:nvPicPr>
+                          <pic:cNvPr id="209605545" name=""/>
+                          <pic:cNvPicPr/>
+                        </pic:nvPicPr>
+                        <pic:blipFill>
+                          <a:blip r:embed="rId10"/>
+                          <a:stretch>
+                            <a:fillRect/>
+                          </a:stretch>
+                        </pic:blipFill>
+                        <pic:spPr>
+                          <a:xfrm>
+                            <a:off x="0" y="0"/>
+                            <a:ext cx="4829175" cy="714375"/>
+                          </a:xfrm>
+                          <a:prstGeom prst="rect">
+                            <a:avLst/>
+                          </a:prstGeom>
+                        </pic:spPr>
+                      </pic:pic>
+                    </a:graphicData>
+                  </a:graphic>
+                </wp:inline>
+              </w:drawing>
+            </w:r>
+          </w:p>
+          <w:p/>
+        </w:tc>
+      </w:tr>
+    </w:tbl>
+    <w:p/>
     <w:p>
       <w:r>
         <w:t xml:space="preserve">  </w:t>
@@ -558,6 +1403,214 @@
         <w:t xml:space="preserve"> </w:t>
       </w:r>
     </w:p>
+    <w:tbl>
+      <w:tblPr>
+        <w:tblStyle w:val="TableGrid"/>
+        <w:tblW w:w="0" w:type="auto"/>
+        <w:tblLook w:val="04A0" w:firstRow="1" w:lastRow="0" w:firstColumn="1" w:lastColumn="0" w:noHBand="0" w:noVBand="1"/>
+      </w:tblPr>
+      <w:tblGrid>
+        <w:gridCol w:w="3925"/>
+        <w:gridCol w:w="2157"/>
+        <w:gridCol w:w="7866"/>
+      </w:tblGrid>
+      <w:tr>
+        <w:tc>
+          <w:tcPr>
+            <w:tcW w:w="4531" w:type="dxa"/>
+          </w:tcPr>
+          <w:p>
+            <w:r>
+              <w:t>Code</w:t>
+            </w:r>
+          </w:p>
+        </w:tc>
+        <w:tc>
+          <w:tcPr>
+            <w:tcW w:w="2552" w:type="dxa"/>
+          </w:tcPr>
+          <w:p>
+            <w:r>
+              <w:t>Expected Answer</w:t>
+            </w:r>
+          </w:p>
+        </w:tc>
+        <w:tc>
+          <w:tcPr>
+            <w:tcW w:w="6865" w:type="dxa"/>
+          </w:tcPr>
+          <w:p>
+            <w:r>
+              <w:t>Actual Answer</w:t>
+            </w:r>
+          </w:p>
+        </w:tc>
+      </w:tr>
+      <w:tr>
+        <w:trPr>
+          <w:trHeight w:val="2347"/>
+        </w:trPr>
+        <w:tc>
+          <w:tcPr>
+            <w:tcW w:w="4531" w:type="dxa"/>
+          </w:tcPr>
+          <w:p/>
+          <w:p>
+            <w:proofErr w:type="gramStart"/>
+            <w:r>
+              <w:t xml:space="preserve">SELECT  </w:t>
+            </w:r>
+            <w:proofErr w:type="spellStart"/>
+            <w:r>
+              <w:t>books</w:t>
+            </w:r>
+            <w:proofErr w:type="gramEnd"/>
+            <w:r>
+              <w:t>.book_id</w:t>
+            </w:r>
+            <w:proofErr w:type="spellEnd"/>
+            <w:r>
+              <w:t xml:space="preserve">, </w:t>
+            </w:r>
+            <w:proofErr w:type="spellStart"/>
+            <w:r>
+              <w:t>books.book_name</w:t>
+            </w:r>
+            <w:proofErr w:type="spellEnd"/>
+            <w:r>
+              <w:t xml:space="preserve">,  </w:t>
+            </w:r>
+            <w:proofErr w:type="spellStart"/>
+            <w:r>
+              <w:t>order_details.order_id</w:t>
+            </w:r>
+            <w:proofErr w:type="spellEnd"/>
+            <w:r>
+              <w:t xml:space="preserve"> </w:t>
+            </w:r>
+          </w:p>
+          <w:p>
+            <w:r>
+              <w:t>FROM books I</w:t>
+            </w:r>
+          </w:p>
+          <w:p>
+            <w:r>
+              <w:t xml:space="preserve">NNER JOIN </w:t>
+            </w:r>
+            <w:proofErr w:type="spellStart"/>
+            <w:r>
+              <w:t>order_details</w:t>
+            </w:r>
+            <w:proofErr w:type="spellEnd"/>
+            <w:r>
+              <w:t xml:space="preserve"> </w:t>
+            </w:r>
+          </w:p>
+          <w:p>
+            <w:r>
+              <w:t xml:space="preserve">ON </w:t>
+            </w:r>
+            <w:proofErr w:type="spellStart"/>
+            <w:proofErr w:type="gramStart"/>
+            <w:r>
+              <w:t>books.book</w:t>
+            </w:r>
+            <w:proofErr w:type="gramEnd"/>
+            <w:r>
+              <w:t>_id</w:t>
+            </w:r>
+            <w:proofErr w:type="spellEnd"/>
+            <w:r>
+              <w:t xml:space="preserve"> = </w:t>
+            </w:r>
+            <w:proofErr w:type="spellStart"/>
+            <w:r>
+              <w:t>order_details.book_id</w:t>
+            </w:r>
+            <w:proofErr w:type="spellEnd"/>
+          </w:p>
+          <w:p>
+            <w:r>
+              <w:t xml:space="preserve">ORDER BY </w:t>
+            </w:r>
+            <w:proofErr w:type="spellStart"/>
+            <w:proofErr w:type="gramStart"/>
+            <w:r>
+              <w:t>books.book</w:t>
+            </w:r>
+            <w:proofErr w:type="gramEnd"/>
+            <w:r>
+              <w:t>_id</w:t>
+            </w:r>
+            <w:proofErr w:type="spellEnd"/>
+          </w:p>
+        </w:tc>
+        <w:tc>
+          <w:tcPr>
+            <w:tcW w:w="2552" w:type="dxa"/>
+          </w:tcPr>
+          <w:p/>
+          <w:p>
+            <w:r>
+              <w:t>How many records you expect to display:</w:t>
+            </w:r>
+          </w:p>
+          <w:p/>
+          <w:p/>
+          <w:p/>
+        </w:tc>
+        <w:tc>
+          <w:tcPr>
+            <w:tcW w:w="6865" w:type="dxa"/>
+          </w:tcPr>
+          <w:p>
+            <w:r>
+              <w:rPr>
+                <w:noProof/>
+              </w:rPr>
+              <w:drawing>
+                <wp:inline distT="0" distB="0" distL="0" distR="0" wp14:anchorId="7DF5C5BD" wp14:editId="58AFD75A">
+                  <wp:extent cx="4848225" cy="3800475"/>
+                  <wp:effectExtent l="0" t="0" r="9525" b="9525"/>
+                  <wp:docPr id="874445886" name="Picture 1"/>
+                  <wp:cNvGraphicFramePr>
+                    <a:graphicFrameLocks xmlns:a="http://schemas.openxmlformats.org/drawingml/2006/main" noChangeAspect="1"/>
+                  </wp:cNvGraphicFramePr>
+                  <a:graphic xmlns:a="http://schemas.openxmlformats.org/drawingml/2006/main">
+                    <a:graphicData uri="http://schemas.openxmlformats.org/drawingml/2006/picture">
+                      <pic:pic xmlns:pic="http://schemas.openxmlformats.org/drawingml/2006/picture">
+                        <pic:nvPicPr>
+                          <pic:cNvPr id="874445886" name=""/>
+                          <pic:cNvPicPr/>
+                        </pic:nvPicPr>
+                        <pic:blipFill>
+                          <a:blip r:embed="rId11"/>
+                          <a:stretch>
+                            <a:fillRect/>
+                          </a:stretch>
+                        </pic:blipFill>
+                        <pic:spPr>
+                          <a:xfrm>
+                            <a:off x="0" y="0"/>
+                            <a:ext cx="4848225" cy="3800475"/>
+                          </a:xfrm>
+                          <a:prstGeom prst="rect">
+                            <a:avLst/>
+                          </a:prstGeom>
+                        </pic:spPr>
+                      </pic:pic>
+                    </a:graphicData>
+                  </a:graphic>
+                </wp:inline>
+              </w:drawing>
+            </w:r>
+          </w:p>
+          <w:p/>
+        </w:tc>
+      </w:tr>
+    </w:tbl>
+    <w:p/>
     <w:p>
       <w:r>
         <w:t xml:space="preserve">  </w:t>
@@ -577,6 +1630,258 @@
         <w:t xml:space="preserve"> </w:t>
       </w:r>
     </w:p>
+    <w:tbl>
+      <w:tblPr>
+        <w:tblStyle w:val="TableGrid"/>
+        <w:tblW w:w="0" w:type="auto"/>
+        <w:tblLook w:val="04A0" w:firstRow="1" w:lastRow="0" w:firstColumn="1" w:lastColumn="0" w:noHBand="0" w:noVBand="1"/>
+      </w:tblPr>
+      <w:tblGrid>
+        <w:gridCol w:w="5435"/>
+        <w:gridCol w:w="2082"/>
+        <w:gridCol w:w="6431"/>
+      </w:tblGrid>
+      <w:tr>
+        <w:tc>
+          <w:tcPr>
+            <w:tcW w:w="4531" w:type="dxa"/>
+          </w:tcPr>
+          <w:p>
+            <w:r>
+              <w:t>Code</w:t>
+            </w:r>
+          </w:p>
+        </w:tc>
+        <w:tc>
+          <w:tcPr>
+            <w:tcW w:w="2552" w:type="dxa"/>
+          </w:tcPr>
+          <w:p>
+            <w:r>
+              <w:t>Expected Answer</w:t>
+            </w:r>
+          </w:p>
+        </w:tc>
+        <w:tc>
+          <w:tcPr>
+            <w:tcW w:w="6865" w:type="dxa"/>
+          </w:tcPr>
+          <w:p>
+            <w:r>
+              <w:t>Actual Answer</w:t>
+            </w:r>
+          </w:p>
+        </w:tc>
+      </w:tr>
+      <w:tr>
+        <w:trPr>
+          <w:trHeight w:val="2347"/>
+        </w:trPr>
+        <w:tc>
+          <w:tcPr>
+            <w:tcW w:w="4531" w:type="dxa"/>
+          </w:tcPr>
+          <w:p>
+            <w:r>
+              <w:lastRenderedPageBreak/>
+              <w:t xml:space="preserve">SELECT </w:t>
+            </w:r>
+            <w:proofErr w:type="spellStart"/>
+            <w:proofErr w:type="gramStart"/>
+            <w:r>
+              <w:t>a.customer</w:t>
+            </w:r>
+            <w:proofErr w:type="gramEnd"/>
+            <w:r>
+              <w:t>_id</w:t>
+            </w:r>
+            <w:proofErr w:type="spellEnd"/>
+            <w:r>
+              <w:t xml:space="preserve">, </w:t>
+            </w:r>
+            <w:proofErr w:type="spellStart"/>
+            <w:r>
+              <w:t>a.first_name</w:t>
+            </w:r>
+            <w:proofErr w:type="spellEnd"/>
+            <w:r>
+              <w:t xml:space="preserve">, MAX(sums) FROM </w:t>
+            </w:r>
+          </w:p>
+          <w:p>
+            <w:proofErr w:type="gramStart"/>
+            <w:r>
+              <w:t>( SELECT</w:t>
+            </w:r>
+            <w:proofErr w:type="gramEnd"/>
+            <w:r>
+              <w:t xml:space="preserve"> </w:t>
+            </w:r>
+            <w:proofErr w:type="spellStart"/>
+            <w:r>
+              <w:t>customer_order.customer_id</w:t>
+            </w:r>
+            <w:proofErr w:type="spellEnd"/>
+            <w:r>
+              <w:t xml:space="preserve"> , </w:t>
+            </w:r>
+            <w:proofErr w:type="spellStart"/>
+            <w:r>
+              <w:t>customer.first_name</w:t>
+            </w:r>
+            <w:proofErr w:type="spellEnd"/>
+            <w:r>
+              <w:t xml:space="preserve">, </w:t>
+            </w:r>
+            <w:proofErr w:type="spellStart"/>
+            <w:r>
+              <w:t>customer.last_name,SUM</w:t>
+            </w:r>
+            <w:proofErr w:type="spellEnd"/>
+            <w:r>
+              <w:t>(</w:t>
+            </w:r>
+            <w:proofErr w:type="spellStart"/>
+            <w:r>
+              <w:t>customer_order.order_price</w:t>
+            </w:r>
+            <w:proofErr w:type="spellEnd"/>
+            <w:r>
+              <w:t xml:space="preserve">) as sums </w:t>
+            </w:r>
+          </w:p>
+          <w:p>
+            <w:r>
+              <w:t xml:space="preserve"> FROM </w:t>
+            </w:r>
+            <w:proofErr w:type="spellStart"/>
+            <w:r>
+              <w:t>customer_order</w:t>
+            </w:r>
+            <w:proofErr w:type="spellEnd"/>
+          </w:p>
+          <w:p>
+            <w:r>
+              <w:t xml:space="preserve"> INNER JOIN customer </w:t>
+            </w:r>
+          </w:p>
+          <w:p>
+            <w:r>
+              <w:t xml:space="preserve"> ON </w:t>
+            </w:r>
+            <w:proofErr w:type="spellStart"/>
+            <w:proofErr w:type="gramStart"/>
+            <w:r>
+              <w:t>customer.customer</w:t>
+            </w:r>
+            <w:proofErr w:type="gramEnd"/>
+            <w:r>
+              <w:t>_id</w:t>
+            </w:r>
+            <w:proofErr w:type="spellEnd"/>
+            <w:r>
+              <w:t xml:space="preserve"> = </w:t>
+            </w:r>
+            <w:proofErr w:type="spellStart"/>
+            <w:r>
+              <w:t>customer_order.customer_id</w:t>
+            </w:r>
+            <w:proofErr w:type="spellEnd"/>
+            <w:r>
+              <w:t xml:space="preserve"> </w:t>
+            </w:r>
+          </w:p>
+          <w:p>
+            <w:r>
+              <w:t xml:space="preserve"> GROUP BY </w:t>
+            </w:r>
+            <w:proofErr w:type="spellStart"/>
+            <w:r>
+              <w:t>customer_</w:t>
+            </w:r>
+            <w:proofErr w:type="gramStart"/>
+            <w:r>
+              <w:t>order.customer</w:t>
+            </w:r>
+            <w:proofErr w:type="gramEnd"/>
+            <w:r>
+              <w:t>_id</w:t>
+            </w:r>
+            <w:proofErr w:type="spellEnd"/>
+            <w:r>
+              <w:t xml:space="preserve"> ) as a;</w:t>
+            </w:r>
+          </w:p>
+        </w:tc>
+        <w:tc>
+          <w:tcPr>
+            <w:tcW w:w="2552" w:type="dxa"/>
+          </w:tcPr>
+          <w:p/>
+          <w:p>
+            <w:r>
+              <w:t>How many records you expect to display:</w:t>
+            </w:r>
+          </w:p>
+          <w:p/>
+          <w:p>
+            <w:r>
+              <w:t>1</w:t>
+            </w:r>
+          </w:p>
+          <w:p/>
+        </w:tc>
+        <w:tc>
+          <w:tcPr>
+            <w:tcW w:w="6865" w:type="dxa"/>
+          </w:tcPr>
+          <w:p/>
+          <w:p>
+            <w:r>
+              <w:rPr>
+                <w:noProof/>
+              </w:rPr>
+              <w:drawing>
+                <wp:inline distT="0" distB="0" distL="0" distR="0" wp14:anchorId="0E9F9D2D" wp14:editId="1C5D79A1">
+                  <wp:extent cx="3362325" cy="695325"/>
+                  <wp:effectExtent l="0" t="0" r="9525" b="9525"/>
+                  <wp:docPr id="1720060853" name="Picture 1"/>
+                  <wp:cNvGraphicFramePr>
+                    <a:graphicFrameLocks xmlns:a="http://schemas.openxmlformats.org/drawingml/2006/main" noChangeAspect="1"/>
+                  </wp:cNvGraphicFramePr>
+                  <a:graphic xmlns:a="http://schemas.openxmlformats.org/drawingml/2006/main">
+                    <a:graphicData uri="http://schemas.openxmlformats.org/drawingml/2006/picture">
+                      <pic:pic xmlns:pic="http://schemas.openxmlformats.org/drawingml/2006/picture">
+                        <pic:nvPicPr>
+                          <pic:cNvPr id="1720060853" name=""/>
+                          <pic:cNvPicPr/>
+                        </pic:nvPicPr>
+                        <pic:blipFill>
+                          <a:blip r:embed="rId12"/>
+                          <a:stretch>
+                            <a:fillRect/>
+                          </a:stretch>
+                        </pic:blipFill>
+                        <pic:spPr>
+                          <a:xfrm>
+                            <a:off x="0" y="0"/>
+                            <a:ext cx="3362325" cy="695325"/>
+                          </a:xfrm>
+                          <a:prstGeom prst="rect">
+                            <a:avLst/>
+                          </a:prstGeom>
+                        </pic:spPr>
+                      </pic:pic>
+                    </a:graphicData>
+                  </a:graphic>
+                </wp:inline>
+              </w:drawing>
+            </w:r>
+          </w:p>
+        </w:tc>
+      </w:tr>
+    </w:tbl>
+    <w:p/>
     <w:p>
       <w:r>
         <w:t xml:space="preserve">  </w:t>
@@ -599,6 +1904,233 @@
         <w:t xml:space="preserve"> </w:t>
       </w:r>
     </w:p>
+    <w:tbl>
+      <w:tblPr>
+        <w:tblStyle w:val="TableGrid"/>
+        <w:tblW w:w="0" w:type="auto"/>
+        <w:tblLook w:val="04A0" w:firstRow="1" w:lastRow="0" w:firstColumn="1" w:lastColumn="0" w:noHBand="0" w:noVBand="1"/>
+      </w:tblPr>
+      <w:tblGrid>
+        <w:gridCol w:w="4214"/>
+        <w:gridCol w:w="2228"/>
+        <w:gridCol w:w="7506"/>
+      </w:tblGrid>
+      <w:tr>
+        <w:tc>
+          <w:tcPr>
+            <w:tcW w:w="4531" w:type="dxa"/>
+          </w:tcPr>
+          <w:p>
+            <w:r>
+              <w:t>Code</w:t>
+            </w:r>
+          </w:p>
+        </w:tc>
+        <w:tc>
+          <w:tcPr>
+            <w:tcW w:w="2552" w:type="dxa"/>
+          </w:tcPr>
+          <w:p>
+            <w:r>
+              <w:t>Expected Answer</w:t>
+            </w:r>
+          </w:p>
+        </w:tc>
+        <w:tc>
+          <w:tcPr>
+            <w:tcW w:w="6865" w:type="dxa"/>
+          </w:tcPr>
+          <w:p>
+            <w:r>
+              <w:t>Actual Answer</w:t>
+            </w:r>
+          </w:p>
+        </w:tc>
+      </w:tr>
+      <w:tr>
+        <w:trPr>
+          <w:trHeight w:val="2347"/>
+        </w:trPr>
+        <w:tc>
+          <w:tcPr>
+            <w:tcW w:w="4531" w:type="dxa"/>
+          </w:tcPr>
+          <w:p>
+            <w:r>
+              <w:t xml:space="preserve">SELECT </w:t>
+            </w:r>
+            <w:proofErr w:type="spellStart"/>
+            <w:proofErr w:type="gramStart"/>
+            <w:r>
+              <w:t>books.book</w:t>
+            </w:r>
+            <w:proofErr w:type="gramEnd"/>
+            <w:r>
+              <w:t>_id</w:t>
+            </w:r>
+            <w:proofErr w:type="spellEnd"/>
+            <w:r>
+              <w:t xml:space="preserve">, </w:t>
+            </w:r>
+            <w:proofErr w:type="spellStart"/>
+            <w:r>
+              <w:t>books.book_name</w:t>
+            </w:r>
+            <w:proofErr w:type="spellEnd"/>
+            <w:r>
+              <w:t xml:space="preserve">, </w:t>
+            </w:r>
+            <w:proofErr w:type="spellStart"/>
+            <w:r>
+              <w:t>books.book_author</w:t>
+            </w:r>
+            <w:proofErr w:type="spellEnd"/>
+            <w:r>
+              <w:t>, SUM(</w:t>
+            </w:r>
+            <w:proofErr w:type="spellStart"/>
+            <w:r>
+              <w:t>order_details.item_price</w:t>
+            </w:r>
+            <w:proofErr w:type="spellEnd"/>
+            <w:r>
+              <w:t>) as sums</w:t>
+            </w:r>
+          </w:p>
+          <w:p>
+            <w:r>
+              <w:t xml:space="preserve">FROM books INNER JOIN </w:t>
+            </w:r>
+            <w:proofErr w:type="spellStart"/>
+            <w:r>
+              <w:t>order_details</w:t>
+            </w:r>
+            <w:proofErr w:type="spellEnd"/>
+            <w:r>
+              <w:t xml:space="preserve"> </w:t>
+            </w:r>
+          </w:p>
+          <w:p>
+            <w:r>
+              <w:t xml:space="preserve">ON </w:t>
+            </w:r>
+            <w:proofErr w:type="spellStart"/>
+            <w:r>
+              <w:t>order_</w:t>
+            </w:r>
+            <w:proofErr w:type="gramStart"/>
+            <w:r>
+              <w:t>details.book</w:t>
+            </w:r>
+            <w:proofErr w:type="gramEnd"/>
+            <w:r>
+              <w:t>_id</w:t>
+            </w:r>
+            <w:proofErr w:type="spellEnd"/>
+            <w:r>
+              <w:t xml:space="preserve"> = </w:t>
+            </w:r>
+            <w:proofErr w:type="spellStart"/>
+            <w:r>
+              <w:t>books.book_id</w:t>
+            </w:r>
+            <w:proofErr w:type="spellEnd"/>
+          </w:p>
+          <w:p>
+            <w:r>
+              <w:t xml:space="preserve">GROUP BY </w:t>
+            </w:r>
+            <w:proofErr w:type="spellStart"/>
+            <w:proofErr w:type="gramStart"/>
+            <w:r>
+              <w:t>books.book</w:t>
+            </w:r>
+            <w:proofErr w:type="gramEnd"/>
+            <w:r>
+              <w:t>_id</w:t>
+            </w:r>
+            <w:proofErr w:type="spellEnd"/>
+          </w:p>
+          <w:p>
+            <w:r>
+              <w:t>ORDER BY sums DESC</w:t>
+            </w:r>
+          </w:p>
+          <w:p>
+            <w:r>
+              <w:t>LIMIT 3;</w:t>
+            </w:r>
+          </w:p>
+        </w:tc>
+        <w:tc>
+          <w:tcPr>
+            <w:tcW w:w="2552" w:type="dxa"/>
+          </w:tcPr>
+          <w:p/>
+          <w:p>
+            <w:r>
+              <w:t>How many records you expect to display:</w:t>
+            </w:r>
+          </w:p>
+          <w:p/>
+          <w:p>
+            <w:r>
+              <w:t>3</w:t>
+            </w:r>
+          </w:p>
+          <w:p/>
+        </w:tc>
+        <w:tc>
+          <w:tcPr>
+            <w:tcW w:w="6865" w:type="dxa"/>
+          </w:tcPr>
+          <w:p/>
+          <w:p>
+            <w:r>
+              <w:rPr>
+                <w:noProof/>
+              </w:rPr>
+              <w:drawing>
+                <wp:inline distT="0" distB="0" distL="0" distR="0" wp14:anchorId="37F82E38" wp14:editId="4711F276">
+                  <wp:extent cx="4629150" cy="1257300"/>
+                  <wp:effectExtent l="0" t="0" r="0" b="0"/>
+                  <wp:docPr id="1660513135" name="Picture 1"/>
+                  <wp:cNvGraphicFramePr>
+                    <a:graphicFrameLocks xmlns:a="http://schemas.openxmlformats.org/drawingml/2006/main" noChangeAspect="1"/>
+                  </wp:cNvGraphicFramePr>
+                  <a:graphic xmlns:a="http://schemas.openxmlformats.org/drawingml/2006/main">
+                    <a:graphicData uri="http://schemas.openxmlformats.org/drawingml/2006/picture">
+                      <pic:pic xmlns:pic="http://schemas.openxmlformats.org/drawingml/2006/picture">
+                        <pic:nvPicPr>
+                          <pic:cNvPr id="1660513135" name=""/>
+                          <pic:cNvPicPr/>
+                        </pic:nvPicPr>
+                        <pic:blipFill>
+                          <a:blip r:embed="rId13"/>
+                          <a:stretch>
+                            <a:fillRect/>
+                          </a:stretch>
+                        </pic:blipFill>
+                        <pic:spPr>
+                          <a:xfrm>
+                            <a:off x="0" y="0"/>
+                            <a:ext cx="4629150" cy="1257300"/>
+                          </a:xfrm>
+                          <a:prstGeom prst="rect">
+                            <a:avLst/>
+                          </a:prstGeom>
+                        </pic:spPr>
+                      </pic:pic>
+                    </a:graphicData>
+                  </a:graphic>
+                </wp:inline>
+              </w:drawing>
+            </w:r>
+          </w:p>
+        </w:tc>
+      </w:tr>
+    </w:tbl>
+    <w:p/>
     <w:p>
       <w:r>
         <w:t xml:space="preserve">  </w:t>
@@ -624,6 +2156,212 @@
         <w:t xml:space="preserve"> </w:t>
       </w:r>
     </w:p>
+    <w:tbl>
+      <w:tblPr>
+        <w:tblStyle w:val="TableGrid"/>
+        <w:tblW w:w="0" w:type="auto"/>
+        <w:tblLook w:val="04A0" w:firstRow="1" w:lastRow="0" w:firstColumn="1" w:lastColumn="0" w:noHBand="0" w:noVBand="1"/>
+      </w:tblPr>
+      <w:tblGrid>
+        <w:gridCol w:w="4531"/>
+        <w:gridCol w:w="2552"/>
+        <w:gridCol w:w="6865"/>
+      </w:tblGrid>
+      <w:tr>
+        <w:tc>
+          <w:tcPr>
+            <w:tcW w:w="4531" w:type="dxa"/>
+          </w:tcPr>
+          <w:p>
+            <w:r>
+              <w:t>Code</w:t>
+            </w:r>
+          </w:p>
+        </w:tc>
+        <w:tc>
+          <w:tcPr>
+            <w:tcW w:w="2552" w:type="dxa"/>
+          </w:tcPr>
+          <w:p>
+            <w:r>
+              <w:t>Expected Answer</w:t>
+            </w:r>
+          </w:p>
+        </w:tc>
+        <w:tc>
+          <w:tcPr>
+            <w:tcW w:w="6865" w:type="dxa"/>
+          </w:tcPr>
+          <w:p>
+            <w:r>
+              <w:t>Actual Answer</w:t>
+            </w:r>
+          </w:p>
+        </w:tc>
+      </w:tr>
+      <w:tr>
+        <w:trPr>
+          <w:trHeight w:val="2347"/>
+        </w:trPr>
+        <w:tc>
+          <w:tcPr>
+            <w:tcW w:w="4531" w:type="dxa"/>
+          </w:tcPr>
+          <w:p>
+            <w:r>
+              <w:lastRenderedPageBreak/>
+              <w:t xml:space="preserve">SELECT </w:t>
+            </w:r>
+            <w:proofErr w:type="spellStart"/>
+            <w:proofErr w:type="gramStart"/>
+            <w:r>
+              <w:t>customer.first</w:t>
+            </w:r>
+            <w:proofErr w:type="gramEnd"/>
+            <w:r>
+              <w:t>_name</w:t>
+            </w:r>
+            <w:proofErr w:type="spellEnd"/>
+            <w:r>
+              <w:t xml:space="preserve">, </w:t>
+            </w:r>
+            <w:proofErr w:type="spellStart"/>
+            <w:r>
+              <w:t>customer.last_name</w:t>
+            </w:r>
+            <w:proofErr w:type="spellEnd"/>
+            <w:r>
+              <w:t xml:space="preserve">, </w:t>
+            </w:r>
+            <w:proofErr w:type="spellStart"/>
+            <w:r>
+              <w:t>customer_order.order_id</w:t>
+            </w:r>
+            <w:proofErr w:type="spellEnd"/>
+            <w:r>
+              <w:t xml:space="preserve">, </w:t>
+            </w:r>
+            <w:proofErr w:type="spellStart"/>
+            <w:r>
+              <w:t>customer_order.order_price</w:t>
+            </w:r>
+            <w:proofErr w:type="spellEnd"/>
+            <w:r>
+              <w:t xml:space="preserve"> FROM </w:t>
+            </w:r>
+            <w:proofErr w:type="spellStart"/>
+            <w:r>
+              <w:t>customer_order</w:t>
+            </w:r>
+            <w:proofErr w:type="spellEnd"/>
+            <w:r>
+              <w:t xml:space="preserve"> INNER JOIN customer ON </w:t>
+            </w:r>
+            <w:proofErr w:type="spellStart"/>
+            <w:r>
+              <w:t>customer.customer_id</w:t>
+            </w:r>
+            <w:proofErr w:type="spellEnd"/>
+            <w:r>
+              <w:t xml:space="preserve"> = </w:t>
+            </w:r>
+            <w:proofErr w:type="spellStart"/>
+            <w:r>
+              <w:t>customer_order.customer_id</w:t>
+            </w:r>
+            <w:proofErr w:type="spellEnd"/>
+          </w:p>
+          <w:p>
+            <w:r>
+              <w:t xml:space="preserve">WHERE </w:t>
+            </w:r>
+            <w:proofErr w:type="spellStart"/>
+            <w:r>
+              <w:t>customer_</w:t>
+            </w:r>
+            <w:proofErr w:type="gramStart"/>
+            <w:r>
+              <w:t>order.customer</w:t>
+            </w:r>
+            <w:proofErr w:type="gramEnd"/>
+            <w:r>
+              <w:t>_id</w:t>
+            </w:r>
+            <w:proofErr w:type="spellEnd"/>
+            <w:r>
+              <w:t xml:space="preserve"> = 1;</w:t>
+            </w:r>
+          </w:p>
+        </w:tc>
+        <w:tc>
+          <w:tcPr>
+            <w:tcW w:w="2552" w:type="dxa"/>
+          </w:tcPr>
+          <w:p/>
+          <w:p>
+            <w:r>
+              <w:t>How many records you expect to display:</w:t>
+            </w:r>
+          </w:p>
+          <w:p/>
+          <w:p>
+            <w:r>
+              <w:t>5</w:t>
+            </w:r>
+          </w:p>
+          <w:p/>
+        </w:tc>
+        <w:tc>
+          <w:tcPr>
+            <w:tcW w:w="6865" w:type="dxa"/>
+          </w:tcPr>
+          <w:p/>
+          <w:p>
+            <w:r>
+              <w:rPr>
+                <w:noProof/>
+              </w:rPr>
+              <w:drawing>
+                <wp:inline distT="0" distB="0" distL="0" distR="0" wp14:anchorId="7CB476F8" wp14:editId="32450ED1">
+                  <wp:extent cx="4019550" cy="1704975"/>
+                  <wp:effectExtent l="0" t="0" r="0" b="9525"/>
+                  <wp:docPr id="1386902053" name="Picture 1"/>
+                  <wp:cNvGraphicFramePr>
+                    <a:graphicFrameLocks xmlns:a="http://schemas.openxmlformats.org/drawingml/2006/main" noChangeAspect="1"/>
+                  </wp:cNvGraphicFramePr>
+                  <a:graphic xmlns:a="http://schemas.openxmlformats.org/drawingml/2006/main">
+                    <a:graphicData uri="http://schemas.openxmlformats.org/drawingml/2006/picture">
+                      <pic:pic xmlns:pic="http://schemas.openxmlformats.org/drawingml/2006/picture">
+                        <pic:nvPicPr>
+                          <pic:cNvPr id="1386902053" name=""/>
+                          <pic:cNvPicPr/>
+                        </pic:nvPicPr>
+                        <pic:blipFill>
+                          <a:blip r:embed="rId14"/>
+                          <a:stretch>
+                            <a:fillRect/>
+                          </a:stretch>
+                        </pic:blipFill>
+                        <pic:spPr>
+                          <a:xfrm>
+                            <a:off x="0" y="0"/>
+                            <a:ext cx="4019550" cy="1704975"/>
+                          </a:xfrm>
+                          <a:prstGeom prst="rect">
+                            <a:avLst/>
+                          </a:prstGeom>
+                        </pic:spPr>
+                      </pic:pic>
+                    </a:graphicData>
+                  </a:graphic>
+                </wp:inline>
+              </w:drawing>
+            </w:r>
+          </w:p>
+        </w:tc>
+      </w:tr>
+    </w:tbl>
+    <w:p/>
     <w:p>
       <w:r>
         <w:t xml:space="preserve">  </w:t>
@@ -648,7 +2386,10 @@
       </w:r>
       <w:proofErr w:type="spellEnd"/>
       <w:r>
-        <w:t xml:space="preserve"> = 2</w:t>
+        <w:t xml:space="preserve"> = </w:t>
+      </w:r>
+      <w:r>
+        <w:t>1</w:t>
       </w:r>
       <w:r>
         <w:t>.</w:t>
@@ -657,6 +2398,226 @@
         <w:t xml:space="preserve"> </w:t>
       </w:r>
     </w:p>
+    <w:tbl>
+      <w:tblPr>
+        <w:tblStyle w:val="TableGrid"/>
+        <w:tblW w:w="0" w:type="auto"/>
+        <w:tblLook w:val="04A0" w:firstRow="1" w:lastRow="0" w:firstColumn="1" w:lastColumn="0" w:noHBand="0" w:noVBand="1"/>
+      </w:tblPr>
+      <w:tblGrid>
+        <w:gridCol w:w="4531"/>
+        <w:gridCol w:w="2552"/>
+        <w:gridCol w:w="6865"/>
+      </w:tblGrid>
+      <w:tr>
+        <w:tc>
+          <w:tcPr>
+            <w:tcW w:w="4531" w:type="dxa"/>
+          </w:tcPr>
+          <w:p>
+            <w:r>
+              <w:t>Code</w:t>
+            </w:r>
+          </w:p>
+        </w:tc>
+        <w:tc>
+          <w:tcPr>
+            <w:tcW w:w="2552" w:type="dxa"/>
+          </w:tcPr>
+          <w:p>
+            <w:r>
+              <w:t>Expected Answer</w:t>
+            </w:r>
+          </w:p>
+        </w:tc>
+        <w:tc>
+          <w:tcPr>
+            <w:tcW w:w="6865" w:type="dxa"/>
+          </w:tcPr>
+          <w:p>
+            <w:r>
+              <w:t>Actual Answer</w:t>
+            </w:r>
+          </w:p>
+        </w:tc>
+      </w:tr>
+      <w:tr>
+        <w:trPr>
+          <w:trHeight w:val="2347"/>
+        </w:trPr>
+        <w:tc>
+          <w:tcPr>
+            <w:tcW w:w="4531" w:type="dxa"/>
+          </w:tcPr>
+          <w:p>
+            <w:r>
+              <w:t xml:space="preserve">SELECT </w:t>
+            </w:r>
+            <w:proofErr w:type="spellStart"/>
+            <w:proofErr w:type="gramStart"/>
+            <w:r>
+              <w:t>customer.first</w:t>
+            </w:r>
+            <w:proofErr w:type="gramEnd"/>
+            <w:r>
+              <w:t>_name</w:t>
+            </w:r>
+            <w:proofErr w:type="spellEnd"/>
+            <w:r>
+              <w:t xml:space="preserve">, </w:t>
+            </w:r>
+            <w:proofErr w:type="spellStart"/>
+            <w:r>
+              <w:t>customer.last_name</w:t>
+            </w:r>
+            <w:proofErr w:type="spellEnd"/>
+            <w:r>
+              <w:t>, COUNT(</w:t>
+            </w:r>
+            <w:proofErr w:type="spellStart"/>
+            <w:r>
+              <w:t>customer_order.order_id</w:t>
+            </w:r>
+            <w:proofErr w:type="spellEnd"/>
+            <w:r>
+              <w:t xml:space="preserve">) as orders </w:t>
+            </w:r>
+          </w:p>
+          <w:p>
+            <w:r>
+              <w:t xml:space="preserve">FROM </w:t>
+            </w:r>
+            <w:proofErr w:type="spellStart"/>
+            <w:r>
+              <w:t>customer_order</w:t>
+            </w:r>
+            <w:proofErr w:type="spellEnd"/>
+            <w:r>
+              <w:t xml:space="preserve"> </w:t>
+            </w:r>
+          </w:p>
+          <w:p>
+            <w:r>
+              <w:t xml:space="preserve">INNER JOIN customer </w:t>
+            </w:r>
+          </w:p>
+          <w:p>
+            <w:r>
+              <w:t xml:space="preserve">ON </w:t>
+            </w:r>
+            <w:proofErr w:type="spellStart"/>
+            <w:proofErr w:type="gramStart"/>
+            <w:r>
+              <w:t>customer.customer</w:t>
+            </w:r>
+            <w:proofErr w:type="gramEnd"/>
+            <w:r>
+              <w:t>_id</w:t>
+            </w:r>
+            <w:proofErr w:type="spellEnd"/>
+            <w:r>
+              <w:t xml:space="preserve"> = </w:t>
+            </w:r>
+            <w:proofErr w:type="spellStart"/>
+            <w:r>
+              <w:t>customer_order.customer_id</w:t>
+            </w:r>
+            <w:proofErr w:type="spellEnd"/>
+          </w:p>
+          <w:p>
+            <w:r>
+              <w:t xml:space="preserve">WHERE </w:t>
+            </w:r>
+            <w:proofErr w:type="spellStart"/>
+            <w:r>
+              <w:t>customer_</w:t>
+            </w:r>
+            <w:proofErr w:type="gramStart"/>
+            <w:r>
+              <w:t>order.customer</w:t>
+            </w:r>
+            <w:proofErr w:type="gramEnd"/>
+            <w:r>
+              <w:t>_id</w:t>
+            </w:r>
+            <w:proofErr w:type="spellEnd"/>
+            <w:r>
+              <w:t xml:space="preserve"> = 1;</w:t>
+            </w:r>
+            <w:r>
+              <w:tab/>
+            </w:r>
+          </w:p>
+        </w:tc>
+        <w:tc>
+          <w:tcPr>
+            <w:tcW w:w="2552" w:type="dxa"/>
+          </w:tcPr>
+          <w:p/>
+          <w:p>
+            <w:r>
+              <w:t>How many records you expect to display:</w:t>
+            </w:r>
+          </w:p>
+          <w:p/>
+          <w:p>
+            <w:r>
+              <w:t>1</w:t>
+            </w:r>
+          </w:p>
+          <w:p/>
+        </w:tc>
+        <w:tc>
+          <w:tcPr>
+            <w:tcW w:w="6865" w:type="dxa"/>
+          </w:tcPr>
+          <w:p/>
+          <w:p>
+            <w:r>
+              <w:rPr>
+                <w:noProof/>
+              </w:rPr>
+              <w:drawing>
+                <wp:inline distT="0" distB="0" distL="0" distR="0" wp14:anchorId="1175FE53" wp14:editId="76AA601C">
+                  <wp:extent cx="2867025" cy="762000"/>
+                  <wp:effectExtent l="0" t="0" r="9525" b="0"/>
+                  <wp:docPr id="1820940815" name="Picture 1"/>
+                  <wp:cNvGraphicFramePr>
+                    <a:graphicFrameLocks xmlns:a="http://schemas.openxmlformats.org/drawingml/2006/main" noChangeAspect="1"/>
+                  </wp:cNvGraphicFramePr>
+                  <a:graphic xmlns:a="http://schemas.openxmlformats.org/drawingml/2006/main">
+                    <a:graphicData uri="http://schemas.openxmlformats.org/drawingml/2006/picture">
+                      <pic:pic xmlns:pic="http://schemas.openxmlformats.org/drawingml/2006/picture">
+                        <pic:nvPicPr>
+                          <pic:cNvPr id="1820940815" name=""/>
+                          <pic:cNvPicPr/>
+                        </pic:nvPicPr>
+                        <pic:blipFill>
+                          <a:blip r:embed="rId15"/>
+                          <a:stretch>
+                            <a:fillRect/>
+                          </a:stretch>
+                        </pic:blipFill>
+                        <pic:spPr>
+                          <a:xfrm>
+                            <a:off x="0" y="0"/>
+                            <a:ext cx="2867025" cy="762000"/>
+                          </a:xfrm>
+                          <a:prstGeom prst="rect">
+                            <a:avLst/>
+                          </a:prstGeom>
+                        </pic:spPr>
+                      </pic:pic>
+                    </a:graphicData>
+                  </a:graphic>
+                </wp:inline>
+              </w:drawing>
+            </w:r>
+          </w:p>
+        </w:tc>
+      </w:tr>
+    </w:tbl>
+    <w:p/>
     <w:p/>
     <w:p>
       <w:r>
@@ -678,31 +2639,227 @@
         <w:t xml:space="preserve"> </w:t>
       </w:r>
     </w:p>
-    <w:p>
-      <w:r>
-        <w:t xml:space="preserve">  </w:t>
-      </w:r>
-    </w:p>
-    <w:p>
-      <w:r>
-        <w:t xml:space="preserve">14. </w:t>
-      </w:r>
-      <w:r>
-        <w:t xml:space="preserve"> </w:t>
-      </w:r>
-      <w:r>
-        <w:t xml:space="preserve">Find the total sales </w:t>
-      </w:r>
-      <w:r>
-        <w:t>made by each user</w:t>
-      </w:r>
-      <w:r>
-        <w:t>.</w:t>
-      </w:r>
-      <w:r>
-        <w:t xml:space="preserve"> </w:t>
-      </w:r>
-    </w:p>
+    <w:tbl>
+      <w:tblPr>
+        <w:tblStyle w:val="TableGrid"/>
+        <w:tblW w:w="0" w:type="auto"/>
+        <w:tblLook w:val="04A0" w:firstRow="1" w:lastRow="0" w:firstColumn="1" w:lastColumn="0" w:noHBand="0" w:noVBand="1"/>
+      </w:tblPr>
+      <w:tblGrid>
+        <w:gridCol w:w="3485"/>
+        <w:gridCol w:w="1637"/>
+        <w:gridCol w:w="8826"/>
+      </w:tblGrid>
+      <w:tr>
+        <w:tc>
+          <w:tcPr>
+            <w:tcW w:w="4531" w:type="dxa"/>
+          </w:tcPr>
+          <w:p>
+            <w:r>
+              <w:t>Code</w:t>
+            </w:r>
+          </w:p>
+        </w:tc>
+        <w:tc>
+          <w:tcPr>
+            <w:tcW w:w="2552" w:type="dxa"/>
+          </w:tcPr>
+          <w:p>
+            <w:r>
+              <w:t>Expected Answer</w:t>
+            </w:r>
+          </w:p>
+        </w:tc>
+        <w:tc>
+          <w:tcPr>
+            <w:tcW w:w="6865" w:type="dxa"/>
+          </w:tcPr>
+          <w:p>
+            <w:r>
+              <w:t>Actual Answer</w:t>
+            </w:r>
+          </w:p>
+        </w:tc>
+      </w:tr>
+      <w:tr>
+        <w:trPr>
+          <w:trHeight w:val="2347"/>
+        </w:trPr>
+        <w:tc>
+          <w:tcPr>
+            <w:tcW w:w="4531" w:type="dxa"/>
+          </w:tcPr>
+          <w:p>
+            <w:r>
+              <w:lastRenderedPageBreak/>
+              <w:t xml:space="preserve">SELECT </w:t>
+            </w:r>
+            <w:proofErr w:type="spellStart"/>
+            <w:proofErr w:type="gramStart"/>
+            <w:r>
+              <w:t>books.book</w:t>
+            </w:r>
+            <w:proofErr w:type="gramEnd"/>
+            <w:r>
+              <w:t>_id</w:t>
+            </w:r>
+            <w:proofErr w:type="spellEnd"/>
+            <w:r>
+              <w:t xml:space="preserve">, </w:t>
+            </w:r>
+            <w:proofErr w:type="spellStart"/>
+            <w:r>
+              <w:t>books.book_name</w:t>
+            </w:r>
+            <w:proofErr w:type="spellEnd"/>
+            <w:r>
+              <w:t>, SUM(</w:t>
+            </w:r>
+            <w:proofErr w:type="spellStart"/>
+            <w:r>
+              <w:t>order_details.quantity</w:t>
+            </w:r>
+            <w:proofErr w:type="spellEnd"/>
+            <w:r>
+              <w:t xml:space="preserve">) </w:t>
+            </w:r>
+          </w:p>
+          <w:p>
+            <w:r>
+              <w:t xml:space="preserve">FROM books </w:t>
+            </w:r>
+          </w:p>
+          <w:p>
+            <w:r>
+              <w:t xml:space="preserve">INNER JOIN </w:t>
+            </w:r>
+            <w:proofErr w:type="spellStart"/>
+            <w:r>
+              <w:t>order_details</w:t>
+            </w:r>
+            <w:proofErr w:type="spellEnd"/>
+            <w:r>
+              <w:t xml:space="preserve"> </w:t>
+            </w:r>
+          </w:p>
+          <w:p>
+            <w:r>
+              <w:t xml:space="preserve">ON </w:t>
+            </w:r>
+            <w:proofErr w:type="spellStart"/>
+            <w:r>
+              <w:t>order_</w:t>
+            </w:r>
+            <w:proofErr w:type="gramStart"/>
+            <w:r>
+              <w:t>details.book</w:t>
+            </w:r>
+            <w:proofErr w:type="gramEnd"/>
+            <w:r>
+              <w:t>_id</w:t>
+            </w:r>
+            <w:proofErr w:type="spellEnd"/>
+            <w:r>
+              <w:t xml:space="preserve"> = </w:t>
+            </w:r>
+            <w:proofErr w:type="spellStart"/>
+            <w:r>
+              <w:t>books.book_id</w:t>
+            </w:r>
+            <w:proofErr w:type="spellEnd"/>
+          </w:p>
+          <w:p>
+            <w:r>
+              <w:t xml:space="preserve">GROUP BY </w:t>
+            </w:r>
+            <w:proofErr w:type="spellStart"/>
+            <w:proofErr w:type="gramStart"/>
+            <w:r>
+              <w:t>books.book</w:t>
+            </w:r>
+            <w:proofErr w:type="gramEnd"/>
+            <w:r>
+              <w:t>_id</w:t>
+            </w:r>
+            <w:proofErr w:type="spellEnd"/>
+            <w:r>
+              <w:t>;</w:t>
+            </w:r>
+            <w:r>
+              <w:tab/>
+            </w:r>
+          </w:p>
+        </w:tc>
+        <w:tc>
+          <w:tcPr>
+            <w:tcW w:w="2552" w:type="dxa"/>
+          </w:tcPr>
+          <w:p/>
+          <w:p>
+            <w:r>
+              <w:t>How many records you expect to display:</w:t>
+            </w:r>
+          </w:p>
+          <w:p/>
+          <w:p>
+            <w:r>
+              <w:t>1</w:t>
+            </w:r>
+          </w:p>
+          <w:p/>
+        </w:tc>
+        <w:tc>
+          <w:tcPr>
+            <w:tcW w:w="6865" w:type="dxa"/>
+          </w:tcPr>
+          <w:p/>
+          <w:p>
+            <w:r>
+              <w:rPr>
+                <w:noProof/>
+              </w:rPr>
+              <w:drawing>
+                <wp:inline distT="0" distB="0" distL="0" distR="0" wp14:anchorId="3E136CD1" wp14:editId="0A42679E">
+                  <wp:extent cx="5457825" cy="2562225"/>
+                  <wp:effectExtent l="0" t="0" r="9525" b="9525"/>
+                  <wp:docPr id="2106012854" name="Picture 1"/>
+                  <wp:cNvGraphicFramePr>
+                    <a:graphicFrameLocks xmlns:a="http://schemas.openxmlformats.org/drawingml/2006/main" noChangeAspect="1"/>
+                  </wp:cNvGraphicFramePr>
+                  <a:graphic xmlns:a="http://schemas.openxmlformats.org/drawingml/2006/main">
+                    <a:graphicData uri="http://schemas.openxmlformats.org/drawingml/2006/picture">
+                      <pic:pic xmlns:pic="http://schemas.openxmlformats.org/drawingml/2006/picture">
+                        <pic:nvPicPr>
+                          <pic:cNvPr id="2106012854" name=""/>
+                          <pic:cNvPicPr/>
+                        </pic:nvPicPr>
+                        <pic:blipFill>
+                          <a:blip r:embed="rId16"/>
+                          <a:stretch>
+                            <a:fillRect/>
+                          </a:stretch>
+                        </pic:blipFill>
+                        <pic:spPr>
+                          <a:xfrm>
+                            <a:off x="0" y="0"/>
+                            <a:ext cx="5457825" cy="2562225"/>
+                          </a:xfrm>
+                          <a:prstGeom prst="rect">
+                            <a:avLst/>
+                          </a:prstGeom>
+                        </pic:spPr>
+                      </pic:pic>
+                    </a:graphicData>
+                  </a:graphic>
+                </wp:inline>
+              </w:drawing>
+            </w:r>
+          </w:p>
+        </w:tc>
+      </w:tr>
+    </w:tbl>
+    <w:p/>
     <w:p>
       <w:r>
         <w:t xml:space="preserve">  </w:t>
@@ -1118,7 +3275,7 @@
   <w:style w:type="paragraph" w:default="1" w:styleId="Normal">
     <w:name w:val="Normal"/>
     <w:qFormat/>
-    <w:rsid w:val="00F34FEB"/>
+    <w:rsid w:val="000F256A"/>
   </w:style>
   <w:style w:type="paragraph" w:styleId="Heading1">
     <w:name w:val="heading 1"/>
@@ -1654,6 +3811,135 @@
         <w:insideV w:val="single" w:sz="4" w:space="0" w:color="auto"/>
       </w:tblBorders>
     </w:tblPr>
+  </w:style>
+  <w:style w:type="paragraph" w:styleId="HTMLPreformatted">
+    <w:name w:val="HTML Preformatted"/>
+    <w:basedOn w:val="Normal"/>
+    <w:link w:val="HTMLPreformattedChar"/>
+    <w:uiPriority w:val="99"/>
+    <w:semiHidden/>
+    <w:unhideWhenUsed/>
+    <w:rsid w:val="00CD2011"/>
+    <w:pPr>
+      <w:tabs>
+        <w:tab w:val="left" w:pos="916"/>
+        <w:tab w:val="left" w:pos="1832"/>
+        <w:tab w:val="left" w:pos="2748"/>
+        <w:tab w:val="left" w:pos="3664"/>
+        <w:tab w:val="left" w:pos="4580"/>
+        <w:tab w:val="left" w:pos="5496"/>
+        <w:tab w:val="left" w:pos="6412"/>
+        <w:tab w:val="left" w:pos="7328"/>
+        <w:tab w:val="left" w:pos="8244"/>
+        <w:tab w:val="left" w:pos="9160"/>
+        <w:tab w:val="left" w:pos="10076"/>
+        <w:tab w:val="left" w:pos="10992"/>
+        <w:tab w:val="left" w:pos="11908"/>
+        <w:tab w:val="left" w:pos="12824"/>
+        <w:tab w:val="left" w:pos="13740"/>
+        <w:tab w:val="left" w:pos="14656"/>
+      </w:tabs>
+      <w:spacing w:after="0" w:line="240" w:lineRule="auto"/>
+    </w:pPr>
+    <w:rPr>
+      <w:rFonts w:ascii="Courier New" w:eastAsia="Times New Roman" w:hAnsi="Courier New" w:cs="Courier New"/>
+      <w:kern w:val="0"/>
+      <w:sz w:val="20"/>
+      <w:szCs w:val="20"/>
+      <w:lang w:eastAsia="en-GB"/>
+      <w14:ligatures w14:val="none"/>
+    </w:rPr>
+  </w:style>
+  <w:style w:type="character" w:customStyle="1" w:styleId="HTMLPreformattedChar">
+    <w:name w:val="HTML Preformatted Char"/>
+    <w:basedOn w:val="DefaultParagraphFont"/>
+    <w:link w:val="HTMLPreformatted"/>
+    <w:uiPriority w:val="99"/>
+    <w:semiHidden/>
+    <w:rsid w:val="00CD2011"/>
+    <w:rPr>
+      <w:rFonts w:ascii="Courier New" w:eastAsia="Times New Roman" w:hAnsi="Courier New" w:cs="Courier New"/>
+      <w:kern w:val="0"/>
+      <w:sz w:val="20"/>
+      <w:szCs w:val="20"/>
+      <w:lang w:eastAsia="en-GB"/>
+      <w14:ligatures w14:val="none"/>
+    </w:rPr>
+  </w:style>
+  <w:style w:type="character" w:styleId="HTMLCode">
+    <w:name w:val="HTML Code"/>
+    <w:basedOn w:val="DefaultParagraphFont"/>
+    <w:uiPriority w:val="99"/>
+    <w:semiHidden/>
+    <w:unhideWhenUsed/>
+    <w:rsid w:val="00CD2011"/>
+    <w:rPr>
+      <w:rFonts w:ascii="Courier New" w:eastAsia="Times New Roman" w:hAnsi="Courier New" w:cs="Courier New"/>
+      <w:sz w:val="20"/>
+      <w:szCs w:val="20"/>
+    </w:rPr>
+  </w:style>
+  <w:style w:type="character" w:customStyle="1" w:styleId="hljs-builtin">
+    <w:name w:val="hljs-built_in"/>
+    <w:basedOn w:val="DefaultParagraphFont"/>
+    <w:rsid w:val="00CD2011"/>
+  </w:style>
+  <w:style w:type="character" w:customStyle="1" w:styleId="hljs-keyword">
+    <w:name w:val="hljs-keyword"/>
+    <w:basedOn w:val="DefaultParagraphFont"/>
+    <w:rsid w:val="00CD2011"/>
+  </w:style>
+  <w:style w:type="character" w:customStyle="1" w:styleId="hljs-type">
+    <w:name w:val="hljs-type"/>
+    <w:basedOn w:val="DefaultParagraphFont"/>
+    <w:rsid w:val="00CD2011"/>
+  </w:style>
+  <w:style w:type="character" w:customStyle="1" w:styleId="cm-keyword">
+    <w:name w:val="cm-keyword"/>
+    <w:basedOn w:val="DefaultParagraphFont"/>
+    <w:rsid w:val="00CD2011"/>
+  </w:style>
+  <w:style w:type="character" w:styleId="Hyperlink">
+    <w:name w:val="Hyperlink"/>
+    <w:basedOn w:val="DefaultParagraphFont"/>
+    <w:uiPriority w:val="99"/>
+    <w:semiHidden/>
+    <w:unhideWhenUsed/>
+    <w:rsid w:val="00CD2011"/>
+    <w:rPr>
+      <w:color w:val="0000FF"/>
+      <w:u w:val="single"/>
+    </w:rPr>
+  </w:style>
+  <w:style w:type="character" w:customStyle="1" w:styleId="cm-variable-2">
+    <w:name w:val="cm-variable-2"/>
+    <w:basedOn w:val="DefaultParagraphFont"/>
+    <w:rsid w:val="00CD2011"/>
+  </w:style>
+  <w:style w:type="character" w:customStyle="1" w:styleId="cm-punctuation">
+    <w:name w:val="cm-punctuation"/>
+    <w:basedOn w:val="DefaultParagraphFont"/>
+    <w:rsid w:val="00CD2011"/>
+  </w:style>
+  <w:style w:type="character" w:customStyle="1" w:styleId="cm-operator">
+    <w:name w:val="cm-operator"/>
+    <w:basedOn w:val="DefaultParagraphFont"/>
+    <w:rsid w:val="00CD2011"/>
+  </w:style>
+  <w:style w:type="character" w:customStyle="1" w:styleId="cm-bracket">
+    <w:name w:val="cm-bracket"/>
+    <w:basedOn w:val="DefaultParagraphFont"/>
+    <w:rsid w:val="00CD2011"/>
+  </w:style>
+  <w:style w:type="character" w:customStyle="1" w:styleId="cm-type">
+    <w:name w:val="cm-type"/>
+    <w:basedOn w:val="DefaultParagraphFont"/>
+    <w:rsid w:val="00CD2011"/>
+  </w:style>
+  <w:style w:type="character" w:customStyle="1" w:styleId="cm-string">
+    <w:name w:val="cm-string"/>
+    <w:basedOn w:val="DefaultParagraphFont"/>
+    <w:rsid w:val="00CD2011"/>
   </w:style>
 </w:styles>
 </file>
@@ -1954,15 +4240,6 @@
 </file>
 
 <file path=customXml/item1.xml><?xml version="1.0" encoding="utf-8"?>
-<?mso-contentType ?>
-<FormTemplates xmlns="http://schemas.microsoft.com/sharepoint/v3/contenttype/forms">
-  <Display>DocumentLibraryForm</Display>
-  <Edit>DocumentLibraryForm</Edit>
-  <New>DocumentLibraryForm</New>
-</FormTemplates>
-</file>
-
-<file path=customXml/item2.xml><?xml version="1.0" encoding="utf-8"?>
 <ct:contentTypeSchema xmlns:ct="http://schemas.microsoft.com/office/2006/metadata/contentType" xmlns:ma="http://schemas.microsoft.com/office/2006/metadata/properties/metaAttributes" ct:_="" ma:_="" ma:contentTypeName="Document" ma:contentTypeID="0x010100D64F00304719264D85478B6C57A341CD" ma:contentTypeVersion="14" ma:contentTypeDescription="Create a new document." ma:contentTypeScope="" ma:versionID="409603c393ca87e518707990df6b59b8">
   <xsd:schema xmlns:xsd="http://www.w3.org/2001/XMLSchema" xmlns:xs="http://www.w3.org/2001/XMLSchema" xmlns:p="http://schemas.microsoft.com/office/2006/metadata/properties" xmlns:ns2="823a6a77-3fa8-4256-ba97-a8b1fde95d14" xmlns:ns3="f4faadfc-5802-4a08-84d6-cea611b28b40" targetNamespace="http://schemas.microsoft.com/office/2006/metadata/properties" ma:root="true" ma:fieldsID="bac1ccc900ffaae85772fbfaa38dd026" ns2:_="" ns3:_="">
     <xsd:import namespace="823a6a77-3fa8-4256-ba97-a8b1fde95d14"/>
@@ -2191,15 +4468,16 @@
 </ct:contentTypeSchema>
 </file>
 
-<file path=customXml/itemProps1.xml><?xml version="1.0" encoding="utf-8"?>
-<ds:datastoreItem xmlns:ds="http://schemas.openxmlformats.org/officeDocument/2006/customXml" ds:itemID="{C7452855-59B7-4373-AE1A-7AAEECA05519}">
-  <ds:schemaRefs>
-    <ds:schemaRef ds:uri="http://schemas.microsoft.com/sharepoint/v3/contenttype/forms"/>
-  </ds:schemaRefs>
-</ds:datastoreItem>
+<file path=customXml/item2.xml><?xml version="1.0" encoding="utf-8"?>
+<?mso-contentType ?>
+<FormTemplates xmlns="http://schemas.microsoft.com/sharepoint/v3/contenttype/forms">
+  <Display>DocumentLibraryForm</Display>
+  <Edit>DocumentLibraryForm</Edit>
+  <New>DocumentLibraryForm</New>
+</FormTemplates>
 </file>
 
-<file path=customXml/itemProps2.xml><?xml version="1.0" encoding="utf-8"?>
+<file path=customXml/itemProps1.xml><?xml version="1.0" encoding="utf-8"?>
 <ds:datastoreItem xmlns:ds="http://schemas.openxmlformats.org/officeDocument/2006/customXml" ds:itemID="{F9EB20AF-0F14-4E54-A176-7FF4B5EBD27B}">
   <ds:schemaRefs>
     <ds:schemaRef ds:uri="http://schemas.microsoft.com/office/2006/metadata/contentType"/>
@@ -2216,4 +4494,12 @@
     <ds:schemaRef ds:uri="http://schemas.microsoft.com/internal/obd"/>
   </ds:schemaRefs>
 </ds:datastoreItem>
+</file>
+
+<file path=customXml/itemProps2.xml><?xml version="1.0" encoding="utf-8"?>
+<ds:datastoreItem xmlns:ds="http://schemas.openxmlformats.org/officeDocument/2006/customXml" ds:itemID="{C7452855-59B7-4373-AE1A-7AAEECA05519}">
+  <ds:schemaRefs>
+    <ds:schemaRef ds:uri="http://schemas.microsoft.com/sharepoint/v3/contenttype/forms"/>
+  </ds:schemaRefs>
+</ds:datastoreItem>
 </file>
</xml_diff>